<commit_message>
started work on advanced problem 1
</commit_message>
<xml_diff>
--- a/ITEC 2545 Lab 5 (Advanced) - Fox, Mark.docx
+++ b/ITEC 2545 Lab 5 (Advanced) - Fox, Mark.docx
@@ -15652,8 +15652,6 @@
           <w:szCs w:val="22"/>
         </w:rPr>
       </w:pPr>
-      <w:bookmarkStart w:id="0" w:name="_GoBack"/>
-      <w:bookmarkEnd w:id="0"/>
       <w:r>
         <w:rPr>
           <w:b/>
@@ -15677,15 +15675,6 @@
     <w:p>
       <w:pPr>
         <w:rPr>
-          <w:b/>
-          <w:sz w:val="22"/>
-          <w:szCs w:val="22"/>
-        </w:rPr>
-      </w:pPr>
-    </w:p>
-    <w:p>
-      <w:pPr>
-        <w:rPr>
           <w:sz w:val="22"/>
           <w:szCs w:val="22"/>
         </w:rPr>
@@ -15701,23 +15690,6 @@
     <w:p>
       <w:pPr>
         <w:rPr>
-          <w:sz w:val="22"/>
-          <w:szCs w:val="22"/>
-        </w:rPr>
-      </w:pPr>
-    </w:p>
-    <w:p>
-      <w:pPr>
-        <w:rPr>
-          <w:sz w:val="22"/>
-          <w:szCs w:val="22"/>
-        </w:rPr>
-      </w:pPr>
-    </w:p>
-    <w:p>
-      <w:pPr>
-        <w:rPr>
-          <w:i/>
           <w:sz w:val="22"/>
           <w:szCs w:val="22"/>
         </w:rPr>
@@ -16186,7 +16158,6 @@
           <w:sz w:val="22"/>
           <w:szCs w:val="22"/>
         </w:rPr>
-        <w:lastRenderedPageBreak/>
         <w:t>You should use try-with-resources exception handling</w:t>
       </w:r>
       <w:r>
@@ -16216,6 +16187,7 @@
           <w:sz w:val="22"/>
           <w:szCs w:val="22"/>
         </w:rPr>
+        <w:lastRenderedPageBreak/>
         <w:t>Test and comment your code.  </w:t>
       </w:r>
     </w:p>
@@ -16273,16 +16245,53 @@
     <w:p>
       <w:pPr>
         <w:rPr>
-          <w:sz w:val="22"/>
-          <w:szCs w:val="22"/>
-        </w:rPr>
-      </w:pPr>
-      <w:r>
-        <w:rPr>
           <w:b/>
           <w:sz w:val="22"/>
           <w:szCs w:val="22"/>
         </w:rPr>
+      </w:pPr>
+    </w:p>
+    <w:p>
+      <w:pPr>
+        <w:rPr>
+          <w:b/>
+          <w:sz w:val="22"/>
+          <w:szCs w:val="22"/>
+        </w:rPr>
+      </w:pPr>
+    </w:p>
+    <w:p>
+      <w:pPr>
+        <w:rPr>
+          <w:b/>
+          <w:sz w:val="22"/>
+          <w:szCs w:val="22"/>
+        </w:rPr>
+      </w:pPr>
+      <w:r>
+        <w:rPr>
+          <w:b/>
+          <w:sz w:val="22"/>
+          <w:szCs w:val="22"/>
+        </w:rPr>
+        <w:br w:type="page"/>
+      </w:r>
+    </w:p>
+    <w:p>
+      <w:pPr>
+        <w:rPr>
+          <w:b/>
+          <w:sz w:val="22"/>
+          <w:szCs w:val="22"/>
+        </w:rPr>
+      </w:pPr>
+      <w:r>
+        <w:rPr>
+          <w:b/>
+          <w:sz w:val="22"/>
+          <w:szCs w:val="22"/>
+        </w:rPr>
+        <w:lastRenderedPageBreak/>
         <w:t>Problem 2</w:t>
       </w:r>
       <w:r>
@@ -16293,6 +16302,14 @@
         </w:rPr>
         <w:t xml:space="preserve">:  </w:t>
       </w:r>
+    </w:p>
+    <w:p>
+      <w:pPr>
+        <w:rPr>
+          <w:sz w:val="22"/>
+          <w:szCs w:val="22"/>
+        </w:rPr>
+      </w:pPr>
       <w:proofErr w:type="gramStart"/>
       <w:r>
         <w:rPr>
@@ -16857,16 +16874,34 @@
     <w:p>
       <w:pPr>
         <w:rPr>
-          <w:sz w:val="22"/>
-          <w:szCs w:val="22"/>
-        </w:rPr>
-      </w:pPr>
-      <w:r>
-        <w:rPr>
           <w:b/>
           <w:sz w:val="22"/>
           <w:szCs w:val="22"/>
         </w:rPr>
+      </w:pPr>
+      <w:r>
+        <w:rPr>
+          <w:b/>
+          <w:sz w:val="22"/>
+          <w:szCs w:val="22"/>
+        </w:rPr>
+        <w:br w:type="page"/>
+      </w:r>
+    </w:p>
+    <w:p>
+      <w:pPr>
+        <w:rPr>
+          <w:sz w:val="22"/>
+          <w:szCs w:val="22"/>
+        </w:rPr>
+      </w:pPr>
+      <w:r>
+        <w:rPr>
+          <w:b/>
+          <w:sz w:val="22"/>
+          <w:szCs w:val="22"/>
+        </w:rPr>
+        <w:lastRenderedPageBreak/>
         <w:t>Problem 3</w:t>
       </w:r>
       <w:r>
@@ -17096,12 +17131,41 @@
           <w:szCs w:val="22"/>
         </w:rPr>
       </w:pPr>
-      <w:r>
+    </w:p>
+    <w:p>
+      <w:pPr>
         <w:rPr>
           <w:b/>
           <w:sz w:val="22"/>
           <w:szCs w:val="22"/>
         </w:rPr>
+      </w:pPr>
+      <w:r>
+        <w:rPr>
+          <w:b/>
+          <w:sz w:val="22"/>
+          <w:szCs w:val="22"/>
+        </w:rPr>
+        <w:br w:type="page"/>
+      </w:r>
+    </w:p>
+    <w:p>
+      <w:pPr>
+        <w:rPr>
+          <w:b/>
+          <w:sz w:val="22"/>
+          <w:szCs w:val="22"/>
+        </w:rPr>
+      </w:pPr>
+      <w:bookmarkStart w:id="0" w:name="_GoBack"/>
+      <w:bookmarkEnd w:id="0"/>
+      <w:r>
+        <w:rPr>
+          <w:b/>
+          <w:sz w:val="22"/>
+          <w:szCs w:val="22"/>
+        </w:rPr>
+        <w:lastRenderedPageBreak/>
         <w:t>Problem 4</w:t>
       </w:r>
       <w:r>

</xml_diff>